<commit_message>
syllabus and first slides
</commit_message>
<xml_diff>
--- a/syllabus.docx
+++ b/syllabus.docx
@@ -558,7 +558,16 @@
           <w:rFonts w:ascii="Arial" w:hAnsi="Arial" w:cs="Arial" w:hint="cs"/>
           <w:rtl/>
         </w:rPr>
-        <w:t xml:space="preserve">בהרצאות הזוגיות </w:t>
+        <w:t>בהרצאו</w:t>
+      </w:r>
+      <w:bookmarkStart w:id="0" w:name="_GoBack"/>
+      <w:bookmarkEnd w:id="0"/>
+      <w:r>
+        <w:rPr>
+          <w:rFonts w:ascii="Arial" w:hAnsi="Arial" w:cs="Arial" w:hint="cs"/>
+          <w:rtl/>
+        </w:rPr>
+        <w:t xml:space="preserve">ת הזוגיות </w:t>
       </w:r>
       <w:r>
         <w:rPr>
@@ -595,6 +604,30 @@
           <w:rtl/>
         </w:rPr>
         <w:t xml:space="preserve"> – אחד המנועים הנפוצים ביותר כיום לפיתוח משחקי מחשב.</w:t>
+      </w:r>
+    </w:p>
+    <w:p>
+      <w:pPr>
+        <w:rPr>
+          <w:rFonts w:ascii="Arial" w:hAnsi="Arial" w:cs="Arial"/>
+          <w:rtl/>
+        </w:rPr>
+      </w:pPr>
+    </w:p>
+    <w:p>
+      <w:r>
+        <w:rPr>
+          <w:rFonts w:ascii="Arial" w:hAnsi="Arial" w:cs="Arial"/>
+          <w:rtl/>
+        </w:rPr>
+        <w:t>הקורס ניתן ברמה התואמת גם לסטודנטים לתארים מתקדמים</w:t>
+      </w:r>
+      <w:r>
+        <w:rPr>
+          <w:rFonts w:ascii="Arial" w:hAnsi="Arial" w:cs="Arial" w:hint="cs"/>
+          <w:rtl/>
+        </w:rPr>
+        <w:t>.</w:t>
       </w:r>
     </w:p>
     <w:p>
@@ -1340,8 +1373,6 @@
         </w:rPr>
         <w:t>אפשר לעבור את הקורס גם בלי נוכחות, אבל לא בטוח שהציון יהיה גבוה.</w:t>
       </w:r>
-      <w:bookmarkStart w:id="0" w:name="_GoBack"/>
-      <w:bookmarkEnd w:id="0"/>
     </w:p>
     <w:p>
       <w:pPr>
@@ -7167,7 +7198,7 @@
 </file>
 
 <file path=customXml/itemProps1.xml><?xml version="1.0" encoding="utf-8"?>
-<ds:datastoreItem xmlns:ds="http://schemas.openxmlformats.org/officeDocument/2006/customXml" ds:itemID="{3A1E897F-F49B-4E7F-8F72-AD8BDB8350DE}">
+<ds:datastoreItem xmlns:ds="http://schemas.openxmlformats.org/officeDocument/2006/customXml" ds:itemID="{FE67F20C-EDE9-4AD9-ADA7-70732ED74C4F}">
   <ds:schemaRefs>
     <ds:schemaRef ds:uri="http://schemas.openxmlformats.org/officeDocument/2006/bibliography"/>
   </ds:schemaRefs>

</xml_diff>

<commit_message>
edit syllabus; move homeworks
</commit_message>
<xml_diff>
--- a/syllabus.docx
+++ b/syllabus.docx
@@ -1702,7 +1702,21 @@
           <w:rFonts w:ascii="Arial" w:hAnsi="Arial" w:cs="Arial" w:hint="cs"/>
           <w:rtl/>
         </w:rPr>
-        <w:t xml:space="preserve"> לוגיקה של משחק ביוניטי: טריגרים, תיזמונים, דגמים.</w:t>
+        <w:t xml:space="preserve"> לוגיקה של משחק ביוניטי: טריגרים, תיזמונים, דגמים</w:t>
+      </w:r>
+      <w:r>
+        <w:rPr>
+          <w:rFonts w:ascii="Arial" w:hAnsi="Arial" w:cs="Arial" w:hint="cs"/>
+          <w:rtl/>
+        </w:rPr>
+        <w:t>, טעינת שלבים</w:t>
+      </w:r>
+      <w:r>
+        <w:rPr>
+          <w:rFonts w:ascii="Arial" w:hAnsi="Arial" w:cs="Arial" w:hint="cs"/>
+          <w:rtl/>
+        </w:rPr>
+        <w:t>.</w:t>
       </w:r>
       <w:r>
         <w:rPr>
@@ -1839,47 +1853,7 @@
           <w:rFonts w:ascii="Arial" w:hAnsi="Arial" w:cs="Arial" w:hint="cs"/>
           <w:rtl/>
         </w:rPr>
-        <w:t>:</w:t>
-      </w:r>
-      <w:r>
-        <w:rPr>
-          <w:rFonts w:ascii="Arial" w:hAnsi="Arial" w:cs="Arial" w:hint="cs"/>
-        </w:rPr>
-        <w:t xml:space="preserve"> </w:t>
-      </w:r>
-      <w:r>
-        <w:rPr>
-          <w:rFonts w:ascii="Arial" w:hAnsi="Arial" w:cs="Arial" w:hint="cs"/>
-          <w:rtl/>
-        </w:rPr>
-        <w:t>רכיבים דרמטיים</w:t>
-      </w:r>
-      <w:r>
-        <w:rPr>
-          <w:rFonts w:ascii="Arial" w:hAnsi="Arial" w:cs="Arial" w:hint="cs"/>
-          <w:rtl/>
-        </w:rPr>
-        <w:t xml:space="preserve"> ביוניטי</w:t>
-      </w:r>
-      <w:r>
-        <w:rPr>
-          <w:rFonts w:ascii="Arial" w:hAnsi="Arial" w:cs="Arial" w:hint="cs"/>
-          <w:rtl/>
-        </w:rPr>
-        <w:t>:</w:t>
-      </w:r>
-      <w:r>
-        <w:rPr>
-          <w:rFonts w:ascii="Arial" w:hAnsi="Arial" w:cs="Arial" w:hint="cs"/>
-        </w:rPr>
-        <w:t xml:space="preserve"> </w:t>
-      </w:r>
-      <w:r>
-        <w:rPr>
-          <w:rFonts w:ascii="Arial" w:hAnsi="Arial" w:cs="Arial"/>
-          <w:rtl/>
-        </w:rPr>
-        <w:t>אנימציה, קול, ממשק משתמש, טעינת שלבים.</w:t>
+        <w:t>: חוקי הפיסיקה, המנוע הפיסיקלי של יוניטי.</w:t>
       </w:r>
       <w:r>
         <w:rPr>
@@ -1967,14 +1941,33 @@
           <w:rFonts w:ascii="Arial" w:hAnsi="Arial" w:cs="Arial" w:hint="cs"/>
           <w:rtl/>
         </w:rPr>
-        <w:t xml:space="preserve">: </w:t>
-      </w:r>
-      <w:r>
-        <w:rPr>
-          <w:rFonts w:ascii="Arial" w:hAnsi="Arial" w:cs="Arial" w:hint="cs"/>
-          <w:rtl/>
-        </w:rPr>
-        <w:t>חוקי הפיסיקה, המנוע הפיסיקלי של יוניטי.</w:t>
+        <w:t>:</w:t>
+      </w:r>
+      <w:r>
+        <w:rPr>
+          <w:rFonts w:ascii="Arial" w:hAnsi="Arial" w:cs="Arial" w:hint="cs"/>
+        </w:rPr>
+        <w:t xml:space="preserve"> </w:t>
+      </w:r>
+      <w:r>
+        <w:rPr>
+          <w:rFonts w:ascii="Arial" w:hAnsi="Arial" w:cs="Arial" w:hint="cs"/>
+          <w:rtl/>
+        </w:rPr>
+        <w:t>רכיבים דרמטיים ביוניטי:</w:t>
+      </w:r>
+      <w:r>
+        <w:rPr>
+          <w:rFonts w:ascii="Arial" w:hAnsi="Arial" w:cs="Arial" w:hint="cs"/>
+        </w:rPr>
+        <w:t xml:space="preserve"> </w:t>
+      </w:r>
+      <w:r>
+        <w:rPr>
+          <w:rFonts w:ascii="Arial" w:hAnsi="Arial" w:cs="Arial"/>
+          <w:rtl/>
+        </w:rPr>
+        <w:t>אנימציה, קול, ממשק משתמש, טעינת שלבים.</w:t>
       </w:r>
       <w:r>
         <w:rPr>
@@ -3095,7 +3088,7 @@
               <w:suppressAutoHyphens w:val="0"/>
               <w:spacing w:before="57" w:after="57"/>
               <w:rPr>
-                <w:rFonts w:ascii="Arial" w:hAnsi="Arial" w:cs="Arial" w:hint="cs"/>
+                <w:rFonts w:ascii="Arial" w:hAnsi="Arial" w:cs="Arial"/>
                 <w:rtl/>
               </w:rPr>
             </w:pPr>
@@ -3117,7 +3110,7 @@
               <w:suppressAutoHyphens w:val="0"/>
               <w:spacing w:before="57" w:after="57"/>
               <w:rPr>
-                <w:rFonts w:ascii="Arial" w:hAnsi="Arial" w:cs="Arial" w:hint="cs"/>
+                <w:rFonts w:ascii="Arial" w:hAnsi="Arial" w:cs="Arial"/>
                 <w:rtl/>
               </w:rPr>
             </w:pPr>
@@ -3192,7 +3185,7 @@
               <w:suppressAutoHyphens w:val="0"/>
               <w:spacing w:before="57" w:after="57"/>
               <w:rPr>
-                <w:rFonts w:ascii="Arial" w:hAnsi="Arial" w:cs="Arial" w:hint="cs"/>
+                <w:rFonts w:ascii="Arial" w:hAnsi="Arial" w:cs="Arial"/>
                 <w:rtl/>
               </w:rPr>
             </w:pPr>
@@ -3214,7 +3207,7 @@
               <w:suppressAutoHyphens w:val="0"/>
               <w:spacing w:before="57" w:after="57"/>
               <w:rPr>
-                <w:rFonts w:ascii="Arial" w:hAnsi="Arial" w:cs="Arial" w:hint="cs"/>
+                <w:rFonts w:ascii="Arial" w:hAnsi="Arial" w:cs="Arial"/>
                 <w:rtl/>
               </w:rPr>
             </w:pPr>
@@ -3295,7 +3288,7 @@
               <w:suppressAutoHyphens w:val="0"/>
               <w:spacing w:before="57" w:after="57"/>
               <w:rPr>
-                <w:rFonts w:ascii="Arial" w:hAnsi="Arial" w:cs="Arial" w:hint="cs"/>
+                <w:rFonts w:ascii="Arial" w:hAnsi="Arial" w:cs="Arial"/>
                 <w:rtl/>
               </w:rPr>
             </w:pPr>
@@ -3317,7 +3310,7 @@
               <w:suppressAutoHyphens w:val="0"/>
               <w:spacing w:before="57" w:after="57"/>
               <w:rPr>
-                <w:rFonts w:ascii="Arial" w:hAnsi="Arial" w:cs="Arial" w:hint="cs"/>
+                <w:rFonts w:ascii="Arial" w:hAnsi="Arial" w:cs="Arial"/>
                 <w:rtl/>
               </w:rPr>
             </w:pPr>
@@ -3339,7 +3332,7 @@
                 <w:rFonts w:ascii="Arial" w:hAnsi="Arial" w:cs="Arial" w:hint="cs"/>
                 <w:rtl/>
               </w:rPr>
-              <w:t>רכיבים דרמטיים</w:t>
+              <w:t>מנוע פיסיקלי</w:t>
             </w:r>
           </w:p>
         </w:tc>
@@ -3361,7 +3354,7 @@
                 <w:rFonts w:ascii="Arial" w:hAnsi="Arial" w:cs="Arial" w:hint="cs"/>
                 <w:rtl/>
               </w:rPr>
-              <w:t>רכיבים דרמטיים ביוניטי</w:t>
+              <w:t>פיסיקה ביוניטי</w:t>
             </w:r>
           </w:p>
         </w:tc>
@@ -3383,8 +3376,10 @@
                 <w:rFonts w:ascii="Arial" w:hAnsi="Arial" w:cs="Arial" w:hint="cs"/>
                 <w:rtl/>
               </w:rPr>
-              <w:t>-</w:t>
+              <w:t>?</w:t>
             </w:r>
+            <w:bookmarkStart w:id="0" w:name="_GoBack"/>
+            <w:bookmarkEnd w:id="0"/>
           </w:p>
         </w:tc>
       </w:tr>
@@ -3398,7 +3393,7 @@
               <w:suppressAutoHyphens w:val="0"/>
               <w:spacing w:before="57" w:after="57"/>
               <w:rPr>
-                <w:rFonts w:ascii="Arial" w:hAnsi="Arial" w:cs="Arial" w:hint="cs"/>
+                <w:rFonts w:ascii="Arial" w:hAnsi="Arial" w:cs="Arial"/>
                 <w:rtl/>
               </w:rPr>
             </w:pPr>
@@ -3420,7 +3415,7 @@
               <w:suppressAutoHyphens w:val="0"/>
               <w:spacing w:before="57" w:after="57"/>
               <w:rPr>
-                <w:rFonts w:ascii="Arial" w:hAnsi="Arial" w:cs="Arial" w:hint="cs"/>
+                <w:rFonts w:ascii="Arial" w:hAnsi="Arial" w:cs="Arial"/>
                 <w:rtl/>
               </w:rPr>
             </w:pPr>
@@ -3488,7 +3483,7 @@
               <w:suppressAutoHyphens w:val="0"/>
               <w:spacing w:before="57" w:after="57"/>
               <w:rPr>
-                <w:rFonts w:ascii="Arial" w:hAnsi="Arial" w:cs="Arial" w:hint="cs"/>
+                <w:rFonts w:ascii="Arial" w:hAnsi="Arial" w:cs="Arial"/>
                 <w:rtl/>
               </w:rPr>
             </w:pPr>
@@ -3510,7 +3505,7 @@
               <w:suppressAutoHyphens w:val="0"/>
               <w:spacing w:before="57" w:after="57"/>
               <w:rPr>
-                <w:rFonts w:ascii="Arial" w:hAnsi="Arial" w:cs="Arial" w:hint="cs"/>
+                <w:rFonts w:ascii="Arial" w:hAnsi="Arial" w:cs="Arial"/>
                 <w:rtl/>
               </w:rPr>
             </w:pPr>
@@ -3526,7 +3521,14 @@
                 <w:rFonts w:ascii="Arial" w:hAnsi="Arial" w:cs="Arial" w:hint="cs"/>
                 <w:rtl/>
               </w:rPr>
-              <w:t>מנוע פיסיקלי</w:t>
+              <w:t>רכיבים דרמטיים</w:t>
+            </w:r>
+            <w:r>
+              <w:rPr>
+                <w:rFonts w:ascii="Arial" w:hAnsi="Arial" w:cs="Arial" w:hint="cs"/>
+                <w:rtl/>
+              </w:rPr>
+              <w:t xml:space="preserve"> </w:t>
             </w:r>
           </w:p>
         </w:tc>
@@ -3548,7 +3550,7 @@
                 <w:rFonts w:ascii="Arial" w:hAnsi="Arial" w:cs="Arial" w:hint="cs"/>
                 <w:rtl/>
               </w:rPr>
-              <w:t>פיסיקה ביוניטי</w:t>
+              <w:t>רכיבים דרמטיים ביוניטי</w:t>
             </w:r>
           </w:p>
         </w:tc>
@@ -3585,7 +3587,7 @@
               <w:suppressAutoHyphens w:val="0"/>
               <w:spacing w:before="57" w:after="57"/>
               <w:rPr>
-                <w:rFonts w:ascii="Arial" w:hAnsi="Arial" w:cs="Arial" w:hint="cs"/>
+                <w:rFonts w:ascii="Arial" w:hAnsi="Arial" w:cs="Arial"/>
                 <w:rtl/>
               </w:rPr>
             </w:pPr>
@@ -3607,7 +3609,7 @@
               <w:suppressAutoHyphens w:val="0"/>
               <w:spacing w:before="57" w:after="57"/>
               <w:rPr>
-                <w:rFonts w:ascii="Arial" w:hAnsi="Arial" w:cs="Arial" w:hint="cs"/>
+                <w:rFonts w:ascii="Arial" w:hAnsi="Arial" w:cs="Arial"/>
                 <w:rtl/>
               </w:rPr>
             </w:pPr>
@@ -3688,7 +3690,7 @@
               <w:suppressAutoHyphens w:val="0"/>
               <w:spacing w:before="57" w:after="57"/>
               <w:rPr>
-                <w:rFonts w:ascii="Arial" w:hAnsi="Arial" w:cs="Arial" w:hint="cs"/>
+                <w:rFonts w:ascii="Arial" w:hAnsi="Arial" w:cs="Arial"/>
                 <w:rtl/>
               </w:rPr>
             </w:pPr>
@@ -3710,7 +3712,7 @@
               <w:suppressAutoHyphens w:val="0"/>
               <w:spacing w:before="57" w:after="57"/>
               <w:rPr>
-                <w:rFonts w:ascii="Arial" w:hAnsi="Arial" w:cs="Arial" w:hint="cs"/>
+                <w:rFonts w:ascii="Arial" w:hAnsi="Arial" w:cs="Arial"/>
                 <w:rtl/>
               </w:rPr>
             </w:pPr>
@@ -3765,8 +3767,6 @@
               </w:rPr>
               <w:t>תיכנות</w:t>
             </w:r>
-            <w:bookmarkStart w:id="0" w:name="_GoBack"/>
-            <w:bookmarkEnd w:id="0"/>
             <w:r>
               <w:rPr>
                 <w:rFonts w:ascii="Arial" w:hAnsi="Arial" w:cs="Arial" w:hint="cs"/>
@@ -3794,7 +3794,7 @@
               <w:suppressAutoHyphens w:val="0"/>
               <w:spacing w:before="57" w:after="57"/>
               <w:rPr>
-                <w:rFonts w:ascii="Arial" w:hAnsi="Arial" w:cs="Arial" w:hint="cs"/>
+                <w:rFonts w:ascii="Arial" w:hAnsi="Arial" w:cs="Arial"/>
                 <w:rtl/>
               </w:rPr>
             </w:pPr>
@@ -3816,7 +3816,7 @@
               <w:suppressAutoHyphens w:val="0"/>
               <w:spacing w:before="57" w:after="57"/>
               <w:rPr>
-                <w:rFonts w:ascii="Arial" w:hAnsi="Arial" w:cs="Arial" w:hint="cs"/>
+                <w:rFonts w:ascii="Arial" w:hAnsi="Arial" w:cs="Arial"/>
                 <w:rtl/>
               </w:rPr>
             </w:pPr>
@@ -3884,7 +3884,7 @@
               <w:suppressAutoHyphens w:val="0"/>
               <w:spacing w:before="57" w:after="57"/>
               <w:rPr>
-                <w:rFonts w:ascii="Arial" w:hAnsi="Arial" w:cs="Arial" w:hint="cs"/>
+                <w:rFonts w:ascii="Arial" w:hAnsi="Arial" w:cs="Arial"/>
                 <w:rtl/>
               </w:rPr>
             </w:pPr>
@@ -3906,7 +3906,7 @@
               <w:suppressAutoHyphens w:val="0"/>
               <w:spacing w:before="57" w:after="57"/>
               <w:rPr>
-                <w:rFonts w:ascii="Arial" w:hAnsi="Arial" w:cs="Arial" w:hint="cs"/>
+                <w:rFonts w:ascii="Arial" w:hAnsi="Arial" w:cs="Arial"/>
                 <w:rtl/>
               </w:rPr>
             </w:pPr>
@@ -8755,7 +8755,7 @@
 </file>
 
 <file path=customXml/itemProps1.xml><?xml version="1.0" encoding="utf-8"?>
-<ds:datastoreItem xmlns:ds="http://schemas.openxmlformats.org/officeDocument/2006/customXml" ds:itemID="{D884FB61-9B67-4DA7-85AC-8A520B754164}">
+<ds:datastoreItem xmlns:ds="http://schemas.openxmlformats.org/officeDocument/2006/customXml" ds:itemID="{2F3CEE49-DBD9-4586-A5A5-D6B77420DD9F}">
   <ds:schemaRefs>
     <ds:schemaRef ds:uri="http://schemas.openxmlformats.org/officeDocument/2006/bibliography"/>
   </ds:schemaRefs>

</xml_diff>

<commit_message>
update syllabus- reorder future lessons
</commit_message>
<xml_diff>
--- a/syllabus.docx
+++ b/syllabus.docx
@@ -1954,20 +1954,34 @@
           <w:rFonts w:ascii="Arial" w:hAnsi="Arial" w:cs="Arial" w:hint="cs"/>
           <w:rtl/>
         </w:rPr>
-        <w:t>רכיבים דרמטיים ביוניטי:</w:t>
-      </w:r>
-      <w:r>
-        <w:rPr>
-          <w:rFonts w:ascii="Arial" w:hAnsi="Arial" w:cs="Arial" w:hint="cs"/>
-        </w:rPr>
-        <w:t xml:space="preserve"> </w:t>
-      </w:r>
-      <w:r>
-        <w:rPr>
-          <w:rFonts w:ascii="Arial" w:hAnsi="Arial" w:cs="Arial"/>
-          <w:rtl/>
-        </w:rPr>
-        <w:t>אנימציה, קול, ממשק משתמש, טעינת שלבים.</w:t>
+        <w:t xml:space="preserve">שני ממדים: בניית עולם בעזרת </w:t>
+      </w:r>
+      <w:r>
+        <w:rPr>
+          <w:rFonts w:ascii="Arial" w:hAnsi="Arial" w:cs="Arial"/>
+        </w:rPr>
+        <w:t>Tilemap</w:t>
+      </w:r>
+      <w:r>
+        <w:rPr>
+          <w:rFonts w:ascii="Arial" w:hAnsi="Arial" w:cs="Arial"/>
+          <w:rtl/>
+        </w:rPr>
+        <w:t>, מציאת מסלול</w:t>
+      </w:r>
+      <w:r>
+        <w:rPr>
+          <w:rFonts w:ascii="Arial" w:hAnsi="Arial" w:cs="Arial" w:hint="cs"/>
+          <w:rtl/>
+        </w:rPr>
+        <w:t xml:space="preserve">, </w:t>
+      </w:r>
+      <w:r>
+        <w:rPr>
+          <w:rFonts w:ascii="Arial" w:hAnsi="Arial" w:cs="Arial" w:hint="cs"/>
+          <w:rtl/>
+        </w:rPr>
+        <w:t>בקרת התנהגות.</w:t>
       </w:r>
       <w:r>
         <w:rPr>
@@ -2004,7 +2018,14 @@
           <w:rFonts w:ascii="Arial" w:hAnsi="Arial" w:cs="Arial" w:hint="cs"/>
           <w:rtl/>
         </w:rPr>
-        <w:t>:</w:t>
+        <w:t xml:space="preserve">: </w:t>
+      </w:r>
+      <w:r>
+        <w:rPr>
+          <w:rFonts w:ascii="Arial" w:hAnsi="Arial" w:cs="Arial" w:hint="cs"/>
+          <w:rtl/>
+        </w:rPr>
+        <w:t>שלושה ממדים:</w:t>
       </w:r>
       <w:r>
         <w:rPr>
@@ -2017,34 +2038,20 @@
           <w:rFonts w:ascii="Arial" w:hAnsi="Arial" w:cs="Arial" w:hint="cs"/>
           <w:rtl/>
         </w:rPr>
-        <w:t xml:space="preserve">שני ממדים: בניית עולם בעזרת </w:t>
-      </w:r>
-      <w:r>
-        <w:rPr>
-          <w:rFonts w:ascii="Arial" w:hAnsi="Arial" w:cs="Arial"/>
-        </w:rPr>
-        <w:t>Tilemap</w:t>
-      </w:r>
-      <w:r>
-        <w:rPr>
-          <w:rFonts w:ascii="Arial" w:hAnsi="Arial" w:cs="Arial"/>
-          <w:rtl/>
-        </w:rPr>
-        <w:t>, מציאת מסלול</w:t>
-      </w:r>
-      <w:r>
-        <w:rPr>
-          <w:rFonts w:ascii="Arial" w:hAnsi="Arial" w:cs="Arial" w:hint="cs"/>
-          <w:rtl/>
-        </w:rPr>
-        <w:t xml:space="preserve">, </w:t>
-      </w:r>
-      <w:r>
-        <w:rPr>
-          <w:rFonts w:ascii="Arial" w:hAnsi="Arial" w:cs="Arial" w:hint="cs"/>
-          <w:rtl/>
-        </w:rPr>
-        <w:t>בקרת התנהגות.</w:t>
+        <w:t xml:space="preserve">בניית עולם בעזרת </w:t>
+      </w:r>
+      <w:r>
+        <w:rPr>
+          <w:rFonts w:ascii="Arial" w:hAnsi="Arial" w:cs="Arial"/>
+        </w:rPr>
+        <w:t>Terrain</w:t>
+      </w:r>
+      <w:r>
+        <w:rPr>
+          <w:rFonts w:ascii="Arial" w:hAnsi="Arial" w:cs="Arial" w:hint="cs"/>
+          <w:rtl/>
+        </w:rPr>
+        <w:t>, מציאת מסלול, בינה מלאכותית.</w:t>
       </w:r>
       <w:r>
         <w:rPr>
@@ -2081,14 +2088,7 @@
           <w:rFonts w:ascii="Arial" w:hAnsi="Arial" w:cs="Arial" w:hint="cs"/>
           <w:rtl/>
         </w:rPr>
-        <w:t xml:space="preserve">: </w:t>
-      </w:r>
-      <w:r>
-        <w:rPr>
-          <w:rFonts w:ascii="Arial" w:hAnsi="Arial" w:cs="Arial" w:hint="cs"/>
-          <w:rtl/>
-        </w:rPr>
-        <w:t>שלושה ממדים:</w:t>
+        <w:t>:</w:t>
       </w:r>
       <w:r>
         <w:rPr>
@@ -2101,20 +2101,20 @@
           <w:rFonts w:ascii="Arial" w:hAnsi="Arial" w:cs="Arial" w:hint="cs"/>
           <w:rtl/>
         </w:rPr>
-        <w:t xml:space="preserve">בניית עולם בעזרת </w:t>
-      </w:r>
-      <w:r>
-        <w:rPr>
-          <w:rFonts w:ascii="Arial" w:hAnsi="Arial" w:cs="Arial"/>
-        </w:rPr>
-        <w:t>Terrain</w:t>
-      </w:r>
-      <w:r>
-        <w:rPr>
-          <w:rFonts w:ascii="Arial" w:hAnsi="Arial" w:cs="Arial" w:hint="cs"/>
-          <w:rtl/>
-        </w:rPr>
-        <w:t>, מציאת מסלול, בינה מלאכותית.</w:t>
+        <w:t>רכיבים דרמטיים ביוניטי:</w:t>
+      </w:r>
+      <w:r>
+        <w:rPr>
+          <w:rFonts w:ascii="Arial" w:hAnsi="Arial" w:cs="Arial" w:hint="cs"/>
+        </w:rPr>
+        <w:t xml:space="preserve"> </w:t>
+      </w:r>
+      <w:r>
+        <w:rPr>
+          <w:rFonts w:ascii="Arial" w:hAnsi="Arial" w:cs="Arial"/>
+          <w:rtl/>
+        </w:rPr>
+        <w:t>אנימציה, קול, ממשק משתמש, טעינת שלבים.</w:t>
       </w:r>
       <w:r>
         <w:rPr>
@@ -3376,99 +3376,21 @@
                 <w:rFonts w:ascii="Arial" w:hAnsi="Arial" w:cs="Arial" w:hint="cs"/>
                 <w:rtl/>
               </w:rPr>
-              <w:t>?</w:t>
+              <w:t>[</w:t>
             </w:r>
-            <w:bookmarkStart w:id="0" w:name="_GoBack"/>
-            <w:bookmarkEnd w:id="0"/>
-          </w:p>
-        </w:tc>
-      </w:tr>
-      <w:tr>
-        <w:tc>
-          <w:tcPr>
-            <w:tcW w:w="777" w:type="dxa"/>
-          </w:tcPr>
-          <w:p>
-            <w:pPr>
-              <w:suppressAutoHyphens w:val="0"/>
-              <w:spacing w:before="57" w:after="57"/>
-              <w:rPr>
-                <w:rFonts w:ascii="Arial" w:hAnsi="Arial" w:cs="Arial"/>
-                <w:rtl/>
-              </w:rPr>
-            </w:pPr>
             <w:r>
               <w:rPr>
                 <w:rFonts w:ascii="Arial" w:hAnsi="Arial" w:cs="Arial" w:hint="cs"/>
                 <w:rtl/>
               </w:rPr>
-              <w:t>7</w:t>
+              <w:t>בחירת משחק</w:t>
             </w:r>
-          </w:p>
-        </w:tc>
-        <w:tc>
-          <w:tcPr>
-            <w:tcW w:w="2694" w:type="dxa"/>
-          </w:tcPr>
-          <w:p>
-            <w:pPr>
-              <w:suppressAutoHyphens w:val="0"/>
-              <w:spacing w:before="57" w:after="57"/>
-              <w:rPr>
-                <w:rFonts w:ascii="Arial" w:hAnsi="Arial" w:cs="Arial"/>
-                <w:rtl/>
-              </w:rPr>
-            </w:pPr>
             <w:r>
               <w:rPr>
                 <w:rFonts w:ascii="Arial" w:hAnsi="Arial" w:cs="Arial" w:hint="cs"/>
                 <w:rtl/>
               </w:rPr>
-              <w:t>עיצוב: רכיבים דינמיים</w:t>
-            </w:r>
-          </w:p>
-        </w:tc>
-        <w:tc>
-          <w:tcPr>
-            <w:tcW w:w="2976" w:type="dxa"/>
-          </w:tcPr>
-          <w:p>
-            <w:pPr>
-              <w:suppressAutoHyphens w:val="0"/>
-              <w:spacing w:before="57" w:after="57"/>
-              <w:rPr>
-                <w:rFonts w:ascii="Arial" w:hAnsi="Arial" w:cs="Arial"/>
-                <w:rtl/>
-              </w:rPr>
-            </w:pPr>
-            <w:r>
-              <w:rPr>
-                <w:rFonts w:ascii="Arial" w:hAnsi="Arial" w:cs="Arial" w:hint="cs"/>
-                <w:rtl/>
-              </w:rPr>
-              <w:t>ניתוח ושינוי משחק קיים</w:t>
-            </w:r>
-          </w:p>
-        </w:tc>
-        <w:tc>
-          <w:tcPr>
-            <w:tcW w:w="2795" w:type="dxa"/>
-          </w:tcPr>
-          <w:p>
-            <w:pPr>
-              <w:suppressAutoHyphens w:val="0"/>
-              <w:spacing w:before="57" w:after="57"/>
-              <w:rPr>
-                <w:rFonts w:ascii="Arial" w:hAnsi="Arial" w:cs="Arial"/>
-                <w:rtl/>
-              </w:rPr>
-            </w:pPr>
-            <w:r>
-              <w:rPr>
-                <w:rFonts w:ascii="Arial" w:hAnsi="Arial" w:cs="Arial" w:hint="cs"/>
-                <w:rtl/>
-              </w:rPr>
-              <w:t>רכיבים דינמיים</w:t>
+              <w:t>]</w:t>
             </w:r>
           </w:p>
         </w:tc>
@@ -3492,6 +3414,103 @@
                 <w:rFonts w:ascii="Arial" w:hAnsi="Arial" w:cs="Arial" w:hint="cs"/>
                 <w:rtl/>
               </w:rPr>
+              <w:t>7</w:t>
+            </w:r>
+          </w:p>
+        </w:tc>
+        <w:tc>
+          <w:tcPr>
+            <w:tcW w:w="2694" w:type="dxa"/>
+          </w:tcPr>
+          <w:p>
+            <w:pPr>
+              <w:suppressAutoHyphens w:val="0"/>
+              <w:spacing w:before="57" w:after="57"/>
+              <w:rPr>
+                <w:rFonts w:ascii="Arial" w:hAnsi="Arial" w:cs="Arial"/>
+                <w:rtl/>
+              </w:rPr>
+            </w:pPr>
+            <w:r>
+              <w:rPr>
+                <w:rFonts w:ascii="Arial" w:hAnsi="Arial" w:cs="Arial" w:hint="cs"/>
+                <w:rtl/>
+              </w:rPr>
+              <w:t>עיצוב: רכיבים דינמיים</w:t>
+            </w:r>
+          </w:p>
+        </w:tc>
+        <w:tc>
+          <w:tcPr>
+            <w:tcW w:w="2976" w:type="dxa"/>
+          </w:tcPr>
+          <w:p>
+            <w:pPr>
+              <w:suppressAutoHyphens w:val="0"/>
+              <w:spacing w:before="57" w:after="57"/>
+              <w:rPr>
+                <w:rFonts w:ascii="Arial" w:hAnsi="Arial" w:cs="Arial"/>
+                <w:rtl/>
+              </w:rPr>
+            </w:pPr>
+            <w:r>
+              <w:rPr>
+                <w:rFonts w:ascii="Arial" w:hAnsi="Arial" w:cs="Arial" w:hint="cs"/>
+                <w:rtl/>
+              </w:rPr>
+              <w:t>ניתוח ושינוי משחק קיים</w:t>
+            </w:r>
+          </w:p>
+        </w:tc>
+        <w:tc>
+          <w:tcPr>
+            <w:tcW w:w="2795" w:type="dxa"/>
+          </w:tcPr>
+          <w:p>
+            <w:pPr>
+              <w:suppressAutoHyphens w:val="0"/>
+              <w:spacing w:before="57" w:after="57"/>
+              <w:rPr>
+                <w:rFonts w:ascii="Arial" w:hAnsi="Arial" w:cs="Arial"/>
+                <w:rtl/>
+              </w:rPr>
+            </w:pPr>
+            <w:r>
+              <w:rPr>
+                <w:rFonts w:ascii="Arial" w:hAnsi="Arial" w:cs="Arial" w:hint="cs"/>
+                <w:rtl/>
+              </w:rPr>
+              <w:t>רכיבים דינמיים</w:t>
+            </w:r>
+            <w:r>
+              <w:rPr>
+                <w:rFonts w:ascii="Arial" w:hAnsi="Arial" w:cs="Arial" w:hint="cs"/>
+                <w:rtl/>
+              </w:rPr>
+              <w:t xml:space="preserve"> ותכנון קוד</w:t>
+            </w:r>
+          </w:p>
+        </w:tc>
+      </w:tr>
+      <w:tr>
+        <w:tc>
+          <w:tcPr>
+            <w:tcW w:w="777" w:type="dxa"/>
+          </w:tcPr>
+          <w:p>
+            <w:pPr>
+              <w:suppressAutoHyphens w:val="0"/>
+              <w:spacing w:before="57" w:after="57"/>
+              <w:rPr>
+                <w:rFonts w:ascii="Arial" w:hAnsi="Arial" w:cs="Arial"/>
+                <w:rtl/>
+              </w:rPr>
+            </w:pPr>
+            <w:r>
+              <w:rPr>
+                <w:rFonts w:ascii="Arial" w:hAnsi="Arial" w:cs="Arial" w:hint="cs"/>
+                <w:rtl/>
+              </w:rPr>
               <w:t>8</w:t>
             </w:r>
           </w:p>
@@ -3514,21 +3533,20 @@
                 <w:rFonts w:ascii="Arial" w:hAnsi="Arial" w:cs="Arial" w:hint="cs"/>
                 <w:rtl/>
               </w:rPr>
-              <w:t xml:space="preserve">תיכנות: </w:t>
+              <w:t>תיכנות:</w:t>
             </w:r>
             <w:r>
               <w:rPr>
                 <w:rFonts w:ascii="Arial" w:hAnsi="Arial" w:cs="Arial" w:hint="cs"/>
-                <w:rtl/>
-              </w:rPr>
-              <w:t>רכיבים דרמטיים</w:t>
+              </w:rPr>
+              <w:t xml:space="preserve"> </w:t>
             </w:r>
             <w:r>
               <w:rPr>
                 <w:rFonts w:ascii="Arial" w:hAnsi="Arial" w:cs="Arial" w:hint="cs"/>
                 <w:rtl/>
               </w:rPr>
-              <w:t xml:space="preserve"> </w:t>
+              <w:t>עולם דו-ממדי</w:t>
             </w:r>
           </w:p>
         </w:tc>
@@ -3550,7 +3568,7 @@
                 <w:rFonts w:ascii="Arial" w:hAnsi="Arial" w:cs="Arial" w:hint="cs"/>
                 <w:rtl/>
               </w:rPr>
-              <w:t>רכיבים דרמטיים ביוניטי</w:t>
+              <w:t>בניית עולם ואלגוריתמים</w:t>
             </w:r>
           </w:p>
         </w:tc>
@@ -3618,20 +3636,7 @@
                 <w:rFonts w:ascii="Arial" w:hAnsi="Arial" w:cs="Arial" w:hint="cs"/>
                 <w:rtl/>
               </w:rPr>
-              <w:t>תיכנות:</w:t>
-            </w:r>
-            <w:r>
-              <w:rPr>
-                <w:rFonts w:ascii="Arial" w:hAnsi="Arial" w:cs="Arial" w:hint="cs"/>
-              </w:rPr>
-              <w:t xml:space="preserve"> </w:t>
-            </w:r>
-            <w:r>
-              <w:rPr>
-                <w:rFonts w:ascii="Arial" w:hAnsi="Arial" w:cs="Arial" w:hint="cs"/>
-                <w:rtl/>
-              </w:rPr>
-              <w:t>עולם דו-ממדי</w:t>
+              <w:t>תיכנות: עולם תלת-ממדי</w:t>
             </w:r>
           </w:p>
         </w:tc>
@@ -3653,7 +3658,7 @@
                 <w:rFonts w:ascii="Arial" w:hAnsi="Arial" w:cs="Arial" w:hint="cs"/>
                 <w:rtl/>
               </w:rPr>
-              <w:t>-</w:t>
+              <w:t>בניית עולם ואלגוריתמים</w:t>
             </w:r>
           </w:p>
         </w:tc>
@@ -3721,7 +3726,7 @@
                 <w:rFonts w:ascii="Arial" w:hAnsi="Arial" w:cs="Arial" w:hint="cs"/>
                 <w:rtl/>
               </w:rPr>
-              <w:t>תיכנות: עולם תלת-ממדי</w:t>
+              <w:t>תיכנות: רכיבים דרמטיים</w:t>
             </w:r>
           </w:p>
         </w:tc>
@@ -3743,8 +3748,10 @@
                 <w:rFonts w:ascii="Arial" w:hAnsi="Arial" w:cs="Arial" w:hint="cs"/>
                 <w:rtl/>
               </w:rPr>
-              <w:t>בניית עולם</w:t>
+              <w:t>רכיבים דרמטיים ביוניטי</w:t>
             </w:r>
+            <w:bookmarkStart w:id="0" w:name="_GoBack"/>
+            <w:bookmarkEnd w:id="0"/>
           </w:p>
         </w:tc>
         <w:tc>
@@ -3765,21 +3772,7 @@
                 <w:rFonts w:ascii="Arial" w:hAnsi="Arial" w:cs="Arial" w:hint="cs"/>
                 <w:rtl/>
               </w:rPr>
-              <w:t>תיכנות</w:t>
-            </w:r>
-            <w:r>
-              <w:rPr>
-                <w:rFonts w:ascii="Arial" w:hAnsi="Arial" w:cs="Arial" w:hint="cs"/>
-                <w:rtl/>
-              </w:rPr>
-              <w:t xml:space="preserve"> </w:t>
-            </w:r>
-            <w:r>
-              <w:rPr>
-                <w:rFonts w:ascii="Arial" w:hAnsi="Arial" w:cs="Arial" w:hint="cs"/>
-                <w:rtl/>
-              </w:rPr>
-              <w:t>רכיבים רשמיים</w:t>
+              <w:t>תיכנות רכיבים רשמיים</w:t>
             </w:r>
           </w:p>
         </w:tc>
@@ -3959,14 +3952,7 @@
                 <w:rFonts w:ascii="Arial" w:hAnsi="Arial" w:cs="Arial" w:hint="cs"/>
                 <w:rtl/>
               </w:rPr>
-              <w:t xml:space="preserve">תיקונים אחרונים + </w:t>
-            </w:r>
-            <w:r>
-              <w:rPr>
-                <w:rFonts w:ascii="Arial" w:hAnsi="Arial" w:cs="Arial" w:hint="cs"/>
-                <w:rtl/>
-              </w:rPr>
-              <w:t>קדימון</w:t>
+              <w:t>תיקונים אחרונים + קדימון</w:t>
             </w:r>
           </w:p>
         </w:tc>
@@ -8755,7 +8741,7 @@
 </file>
 
 <file path=customXml/itemProps1.xml><?xml version="1.0" encoding="utf-8"?>
-<ds:datastoreItem xmlns:ds="http://schemas.openxmlformats.org/officeDocument/2006/customXml" ds:itemID="{2F3CEE49-DBD9-4586-A5A5-D6B77420DD9F}">
+<ds:datastoreItem xmlns:ds="http://schemas.openxmlformats.org/officeDocument/2006/customXml" ds:itemID="{D35A72CB-1C22-4540-B141-10266B3786DA}">
   <ds:schemaRefs>
     <ds:schemaRef ds:uri="http://schemas.openxmlformats.org/officeDocument/2006/bibliography"/>
   </ds:schemaRefs>

</xml_diff>